<commit_message>
api level 8 minimum 16 max
</commit_message>
<xml_diff>
--- a/Testspecifikation_Projekt.docx
+++ b/Testspecifikation_Projekt.docx
@@ -11,6 +11,8 @@
           <w:szCs w:val="44"/>
         </w:rPr>
       </w:pPr>
+      <w:bookmarkStart w:id="0" w:name="_GoBack"/>
+      <w:bookmarkEnd w:id="0"/>
       <w:r>
         <w:rPr>
           <w:sz w:val="44"/>
@@ -509,6 +511,14 @@
           <w:szCs w:val="24"/>
         </w:rPr>
       </w:pPr>
+      <w:r>
+        <w:rPr>
+          <w:color w:val="000000" w:themeColor="text1"/>
+          <w:sz w:val="24"/>
+          <w:szCs w:val="24"/>
+        </w:rPr>
+        <w:t>AK1.8  Ska kunna enkelt dela en spelares telefonnummer</w:t>
+      </w:r>
     </w:p>
     <w:p>
       <w:pPr>
@@ -606,11 +616,13 @@
               <w:jc w:val="both"/>
               <w:rPr>
                 <w:rFonts w:ascii="Calibri" w:eastAsia="Calibri" w:hAnsi="Calibri" w:cs="Calibri"/>
-              </w:rPr>
-            </w:pPr>
-            <w:r>
-              <w:rPr>
-                <w:rFonts w:ascii="Calibri" w:eastAsia="Calibri" w:hAnsi="Calibri" w:cs="Calibri"/>
+                <w:b/>
+              </w:rPr>
+            </w:pPr>
+            <w:r>
+              <w:rPr>
+                <w:rFonts w:ascii="Calibri" w:eastAsia="Calibri" w:hAnsi="Calibri" w:cs="Calibri"/>
+                <w:b/>
               </w:rPr>
               <w:t>Testfall</w:t>
             </w:r>
@@ -637,11 +649,13 @@
               <w:jc w:val="both"/>
               <w:rPr>
                 <w:rFonts w:ascii="Calibri" w:eastAsia="Calibri" w:hAnsi="Calibri" w:cs="Calibri"/>
-              </w:rPr>
-            </w:pPr>
-            <w:r>
-              <w:rPr>
-                <w:rFonts w:ascii="Calibri" w:eastAsia="Calibri" w:hAnsi="Calibri" w:cs="Calibri"/>
+                <w:b/>
+              </w:rPr>
+            </w:pPr>
+            <w:r>
+              <w:rPr>
+                <w:rFonts w:ascii="Calibri" w:eastAsia="Calibri" w:hAnsi="Calibri" w:cs="Calibri"/>
+                <w:b/>
               </w:rPr>
               <w:t>Krav</w:t>
             </w:r>
@@ -664,11 +678,13 @@
               <w:jc w:val="both"/>
               <w:rPr>
                 <w:rFonts w:ascii="Calibri" w:eastAsia="Calibri" w:hAnsi="Calibri" w:cs="Calibri"/>
-              </w:rPr>
-            </w:pPr>
-            <w:r>
-              <w:rPr>
-                <w:rFonts w:ascii="Calibri" w:eastAsia="Calibri" w:hAnsi="Calibri" w:cs="Calibri"/>
+                <w:b/>
+              </w:rPr>
+            </w:pPr>
+            <w:r>
+              <w:rPr>
+                <w:rFonts w:ascii="Calibri" w:eastAsia="Calibri" w:hAnsi="Calibri" w:cs="Calibri"/>
+                <w:b/>
               </w:rPr>
               <w:t>Beskrivning</w:t>
             </w:r>
@@ -827,13 +843,7 @@
               <w:rPr>
                 <w:rFonts w:ascii="Calibri" w:eastAsia="Calibri" w:hAnsi="Calibri" w:cs="Calibri"/>
               </w:rPr>
-              <w:t>AK1.</w:t>
-            </w:r>
-            <w:r>
-              <w:rPr>
-                <w:rFonts w:ascii="Calibri" w:eastAsia="Calibri" w:hAnsi="Calibri" w:cs="Calibri"/>
-              </w:rPr>
-              <w:t>1</w:t>
+              <w:t>AK1.1</w:t>
             </w:r>
           </w:p>
         </w:tc>
@@ -925,13 +935,7 @@
               <w:rPr>
                 <w:rFonts w:ascii="Calibri" w:eastAsia="Calibri" w:hAnsi="Calibri" w:cs="Calibri"/>
               </w:rPr>
-              <w:t>AK1.</w:t>
-            </w:r>
-            <w:r>
-              <w:rPr>
-                <w:rFonts w:ascii="Calibri" w:eastAsia="Calibri" w:hAnsi="Calibri" w:cs="Calibri"/>
-              </w:rPr>
-              <w:t>1.1</w:t>
+              <w:t>AK1.1.1</w:t>
             </w:r>
           </w:p>
         </w:tc>
@@ -1023,13 +1027,7 @@
               <w:rPr>
                 <w:rFonts w:ascii="Calibri" w:eastAsia="Calibri" w:hAnsi="Calibri" w:cs="Calibri"/>
               </w:rPr>
-              <w:t>AK1.</w:t>
-            </w:r>
-            <w:r>
-              <w:rPr>
-                <w:rFonts w:ascii="Calibri" w:eastAsia="Calibri" w:hAnsi="Calibri" w:cs="Calibri"/>
-              </w:rPr>
-              <w:t>4</w:t>
+              <w:t>AK1.4</w:t>
             </w:r>
           </w:p>
         </w:tc>
@@ -1121,13 +1119,7 @@
               <w:rPr>
                 <w:rFonts w:ascii="Calibri" w:eastAsia="Calibri" w:hAnsi="Calibri" w:cs="Calibri"/>
               </w:rPr>
-              <w:t>AK1.</w:t>
-            </w:r>
-            <w:r>
-              <w:rPr>
-                <w:rFonts w:ascii="Calibri" w:eastAsia="Calibri" w:hAnsi="Calibri" w:cs="Calibri"/>
-              </w:rPr>
-              <w:t>3</w:t>
+              <w:t>AK1.3</w:t>
             </w:r>
           </w:p>
         </w:tc>
@@ -1282,7 +1274,14 @@
                 <w:rFonts w:ascii="Calibri" w:eastAsia="Calibri" w:hAnsi="Calibri" w:cs="Calibri"/>
                 <w:b/>
               </w:rPr>
-              <w:t>6 Test utav inställningar</w:t>
+              <w:t xml:space="preserve">6 Test </w:t>
+            </w:r>
+            <w:r>
+              <w:rPr>
+                <w:rFonts w:ascii="Calibri" w:eastAsia="Calibri" w:hAnsi="Calibri" w:cs="Calibri"/>
+                <w:b/>
+              </w:rPr>
+              <w:t>inställningar</w:t>
             </w:r>
           </w:p>
         </w:tc>
@@ -1388,7 +1387,14 @@
                 <w:rFonts w:ascii="Calibri" w:eastAsia="Calibri" w:hAnsi="Calibri" w:cs="Calibri"/>
                 <w:b/>
               </w:rPr>
-              <w:t xml:space="preserve"> Test utav inställningar</w:t>
+              <w:t xml:space="preserve"> Test </w:t>
+            </w:r>
+            <w:r>
+              <w:rPr>
+                <w:rFonts w:ascii="Calibri" w:eastAsia="Calibri" w:hAnsi="Calibri" w:cs="Calibri"/>
+                <w:b/>
+              </w:rPr>
+              <w:t>inställningar</w:t>
             </w:r>
           </w:p>
         </w:tc>
@@ -1447,6 +1453,112 @@
                 <w:rFonts w:ascii="Calibri" w:eastAsia="Calibri" w:hAnsi="Calibri" w:cs="Calibri"/>
               </w:rPr>
               <w:t>Test utav listheaderfärger</w:t>
+            </w:r>
+          </w:p>
+        </w:tc>
+      </w:tr>
+      <w:tr>
+        <w:tc>
+          <w:tcPr>
+            <w:tcW w:w="2695" w:type="dxa"/>
+            <w:tcBorders>
+              <w:top w:val="single" w:sz="4" w:space="0" w:color="000000"/>
+              <w:left w:val="single" w:sz="4" w:space="0" w:color="000000"/>
+              <w:bottom w:val="single" w:sz="4" w:space="0" w:color="000000"/>
+              <w:right w:val="single" w:sz="4" w:space="0" w:color="000000"/>
+            </w:tcBorders>
+            <w:shd w:val="clear" w:color="000000" w:fill="FFFFFF"/>
+            <w:tcMar>
+              <w:left w:w="108" w:type="dxa"/>
+              <w:right w:w="108" w:type="dxa"/>
+            </w:tcMar>
+          </w:tcPr>
+          <w:p>
+            <w:pPr>
+              <w:spacing w:after="0" w:line="240" w:lineRule="auto"/>
+              <w:jc w:val="both"/>
+              <w:rPr>
+                <w:rFonts w:ascii="Calibri" w:eastAsia="Calibri" w:hAnsi="Calibri" w:cs="Calibri"/>
+                <w:b/>
+              </w:rPr>
+            </w:pPr>
+            <w:r>
+              <w:rPr>
+                <w:rFonts w:ascii="Calibri" w:eastAsia="Calibri" w:hAnsi="Calibri" w:cs="Calibri"/>
+                <w:b/>
+              </w:rPr>
+              <w:t xml:space="preserve">7 </w:t>
+            </w:r>
+            <w:r>
+              <w:rPr>
+                <w:rFonts w:ascii="Calibri" w:eastAsia="Calibri" w:hAnsi="Calibri" w:cs="Calibri"/>
+                <w:b/>
+              </w:rPr>
+              <w:t>Dela telefonnummer</w:t>
+            </w:r>
+          </w:p>
+        </w:tc>
+        <w:tc>
+          <w:tcPr>
+            <w:tcW w:w="2695" w:type="dxa"/>
+            <w:tcBorders>
+              <w:top w:val="single" w:sz="4" w:space="0" w:color="000000"/>
+              <w:left w:val="single" w:sz="4" w:space="0" w:color="000000"/>
+              <w:bottom w:val="single" w:sz="4" w:space="0" w:color="000000"/>
+              <w:right w:val="single" w:sz="4" w:space="0" w:color="000000"/>
+            </w:tcBorders>
+            <w:shd w:val="clear" w:color="000000" w:fill="FFFFFF"/>
+            <w:tcMar>
+              <w:left w:w="108" w:type="dxa"/>
+              <w:right w:w="108" w:type="dxa"/>
+            </w:tcMar>
+          </w:tcPr>
+          <w:p>
+            <w:pPr>
+              <w:spacing w:after="0" w:line="240" w:lineRule="auto"/>
+              <w:jc w:val="both"/>
+              <w:rPr>
+                <w:rFonts w:ascii="Calibri" w:eastAsia="Calibri" w:hAnsi="Calibri" w:cs="Calibri"/>
+              </w:rPr>
+            </w:pPr>
+            <w:r>
+              <w:rPr>
+                <w:rFonts w:ascii="Calibri" w:eastAsia="Calibri" w:hAnsi="Calibri" w:cs="Calibri"/>
+              </w:rPr>
+              <w:t>AK1.8</w:t>
+            </w:r>
+          </w:p>
+        </w:tc>
+        <w:tc>
+          <w:tcPr>
+            <w:tcW w:w="2695" w:type="dxa"/>
+            <w:tcBorders>
+              <w:top w:val="single" w:sz="4" w:space="0" w:color="000000"/>
+              <w:left w:val="single" w:sz="4" w:space="0" w:color="000000"/>
+              <w:bottom w:val="single" w:sz="4" w:space="0" w:color="000000"/>
+              <w:right w:val="single" w:sz="4" w:space="0" w:color="000000"/>
+            </w:tcBorders>
+            <w:shd w:val="clear" w:color="000000" w:fill="FFFFFF"/>
+          </w:tcPr>
+          <w:p>
+            <w:pPr>
+              <w:spacing w:after="0" w:line="240" w:lineRule="auto"/>
+              <w:jc w:val="both"/>
+              <w:rPr>
+                <w:rFonts w:ascii="Calibri" w:eastAsia="Calibri" w:hAnsi="Calibri" w:cs="Calibri"/>
+              </w:rPr>
+            </w:pPr>
+            <w:r>
+              <w:rPr>
+                <w:rFonts w:ascii="Calibri" w:eastAsia="Calibri" w:hAnsi="Calibri" w:cs="Calibri"/>
+              </w:rPr>
+              <w:t xml:space="preserve">Test att dela </w:t>
+            </w:r>
+            <w:r>
+              <w:rPr>
+                <w:rFonts w:ascii="Calibri" w:eastAsia="Calibri" w:hAnsi="Calibri" w:cs="Calibri"/>
+              </w:rPr>
+              <w:t>telefonnummer</w:t>
             </w:r>
           </w:p>
         </w:tc>
@@ -1730,34 +1842,7 @@
           <w:color w:val="4F81BD"/>
           <w:sz w:val="26"/>
         </w:rPr>
-        <w:t xml:space="preserve">Testfall </w:t>
-      </w:r>
-      <w:r>
-        <w:rPr>
-          <w:rFonts w:ascii="Cambria" w:eastAsia="Cambria" w:hAnsi="Cambria" w:cs="Cambria"/>
-          <w:b/>
-          <w:color w:val="4F81BD"/>
-          <w:sz w:val="26"/>
-        </w:rPr>
-        <w:t>5</w:t>
-      </w:r>
-      <w:r>
-        <w:rPr>
-          <w:rFonts w:ascii="Cambria" w:eastAsia="Cambria" w:hAnsi="Cambria" w:cs="Cambria"/>
-          <w:b/>
-          <w:color w:val="4F81BD"/>
-          <w:sz w:val="26"/>
-        </w:rPr>
-        <w:t xml:space="preserve">: </w:t>
-      </w:r>
-      <w:r>
-        <w:rPr>
-          <w:rFonts w:ascii="Cambria" w:eastAsia="Cambria" w:hAnsi="Cambria" w:cs="Cambria"/>
-          <w:b/>
-          <w:color w:val="4F81BD"/>
-          <w:sz w:val="26"/>
-        </w:rPr>
-        <w:t>Test utav sorteringsmetoder</w:t>
+        <w:t>Testfall 5: Test utav sorteringsmetoder</w:t>
       </w:r>
     </w:p>
     <w:p>
@@ -1819,25 +1904,7 @@
           <w:color w:val="4F81BD"/>
           <w:sz w:val="26"/>
         </w:rPr>
-        <w:t xml:space="preserve">Testfall </w:t>
-      </w:r>
-      <w:r>
-        <w:rPr>
-          <w:rFonts w:ascii="Cambria" w:eastAsia="Cambria" w:hAnsi="Cambria" w:cs="Cambria"/>
-          <w:b/>
-          <w:color w:val="4F81BD"/>
-          <w:sz w:val="26"/>
-        </w:rPr>
-        <w:t>6</w:t>
-      </w:r>
-      <w:r>
-        <w:rPr>
-          <w:rFonts w:ascii="Cambria" w:eastAsia="Cambria" w:hAnsi="Cambria" w:cs="Cambria"/>
-          <w:b/>
-          <w:color w:val="4F81BD"/>
-          <w:sz w:val="26"/>
-        </w:rPr>
-        <w:t xml:space="preserve">: </w:t>
+        <w:t xml:space="preserve">Testfall 6: </w:t>
       </w:r>
       <w:r>
         <w:rPr>
@@ -1883,13 +1950,7 @@
         <w:rPr>
           <w:rFonts w:ascii="Calibri" w:eastAsia="Calibri" w:hAnsi="Calibri" w:cs="Calibri"/>
         </w:rPr>
-        <w:t>Går in via settings menyn(Tre prickarna uppe till höger i appen)</w:t>
-      </w:r>
-      <w:r>
-        <w:rPr>
-          <w:rFonts w:ascii="Calibri" w:eastAsia="Calibri" w:hAnsi="Calibri" w:cs="Calibri"/>
-        </w:rPr>
-        <w:t xml:space="preserve"> och klickar på Settings</w:t>
+        <w:t>Går in via settings menyn(Tre prickarna uppe till höger i appen) och klickar på Settings</w:t>
       </w:r>
     </w:p>
     <w:p>
@@ -1922,6 +1983,20 @@
     </w:p>
     <w:p>
       <w:pPr>
+        <w:numPr>
+          <w:ilvl w:val="0"/>
+          <w:numId w:val="4"/>
+        </w:numPr>
+        <w:ind w:left="1080" w:hanging="360"/>
+        <w:jc w:val="both"/>
+        <w:rPr>
+          <w:rFonts w:ascii="Calibri" w:eastAsia="Calibri" w:hAnsi="Calibri" w:cs="Calibri"/>
+          <w:lang w:val="en-US"/>
+        </w:rPr>
+      </w:pPr>
+    </w:p>
+    <w:p>
+      <w:pPr>
         <w:keepNext/>
         <w:keepLines/>
         <w:spacing w:before="200" w:after="0"/>
@@ -1939,25 +2014,8 @@
           <w:color w:val="4F81BD"/>
           <w:sz w:val="26"/>
         </w:rPr>
-        <w:t>Testfall 6</w:t>
-      </w:r>
-      <w:r>
-        <w:rPr>
-          <w:rFonts w:ascii="Cambria" w:eastAsia="Cambria" w:hAnsi="Cambria" w:cs="Cambria"/>
-          <w:b/>
-          <w:color w:val="4F81BD"/>
-          <w:sz w:val="26"/>
-        </w:rPr>
-        <w:t>.2</w:t>
-      </w:r>
-      <w:r>
-        <w:rPr>
-          <w:rFonts w:ascii="Cambria" w:eastAsia="Cambria" w:hAnsi="Cambria" w:cs="Cambria"/>
-          <w:b/>
-          <w:color w:val="4F81BD"/>
-          <w:sz w:val="26"/>
-        </w:rPr>
-        <w:t xml:space="preserve">: Test utav </w:t>
+        <w:lastRenderedPageBreak/>
+        <w:t xml:space="preserve">Testfall 6.2: Test utav </w:t>
       </w:r>
       <w:r>
         <w:rPr>
@@ -2029,7 +2087,133 @@
           <w:rFonts w:ascii="Calibri" w:eastAsia="Calibri" w:hAnsi="Calibri" w:cs="Calibri"/>
           <w:lang w:val="en-US"/>
         </w:rPr>
-        <w:t>the color of the listheader</w:t>
+        <w:t xml:space="preserve">the color of the </w:t>
+      </w:r>
+      <w:proofErr w:type="spellStart"/>
+      <w:r>
+        <w:rPr>
+          <w:rFonts w:ascii="Calibri" w:eastAsia="Calibri" w:hAnsi="Calibri" w:cs="Calibri"/>
+          <w:lang w:val="en-US"/>
+        </w:rPr>
+        <w:t>listheader</w:t>
+      </w:r>
+      <w:proofErr w:type="spellEnd"/>
+    </w:p>
+    <w:p>
+      <w:pPr>
+        <w:keepNext/>
+        <w:keepLines/>
+        <w:spacing w:before="200" w:after="0"/>
+        <w:rPr>
+          <w:rFonts w:ascii="Cambria" w:eastAsia="Cambria" w:hAnsi="Cambria" w:cs="Cambria"/>
+          <w:b/>
+          <w:color w:val="4F81BD"/>
+          <w:sz w:val="26"/>
+        </w:rPr>
+      </w:pPr>
+      <w:r>
+        <w:rPr>
+          <w:rFonts w:ascii="Cambria" w:eastAsia="Cambria" w:hAnsi="Cambria" w:cs="Cambria"/>
+          <w:b/>
+          <w:color w:val="4F81BD"/>
+          <w:sz w:val="26"/>
+        </w:rPr>
+        <w:t xml:space="preserve">Testfall </w:t>
+      </w:r>
+      <w:r>
+        <w:rPr>
+          <w:rFonts w:ascii="Cambria" w:eastAsia="Cambria" w:hAnsi="Cambria" w:cs="Cambria"/>
+          <w:b/>
+          <w:color w:val="4F81BD"/>
+          <w:sz w:val="26"/>
+        </w:rPr>
+        <w:t>7</w:t>
+      </w:r>
+      <w:r>
+        <w:rPr>
+          <w:rFonts w:ascii="Cambria" w:eastAsia="Cambria" w:hAnsi="Cambria" w:cs="Cambria"/>
+          <w:b/>
+          <w:color w:val="4F81BD"/>
+          <w:sz w:val="26"/>
+        </w:rPr>
+        <w:t xml:space="preserve">: </w:t>
+      </w:r>
+      <w:r>
+        <w:rPr>
+          <w:rFonts w:ascii="Cambria" w:eastAsia="Cambria" w:hAnsi="Cambria" w:cs="Cambria"/>
+          <w:b/>
+          <w:color w:val="4F81BD"/>
+          <w:sz w:val="26"/>
+        </w:rPr>
+        <w:t>Dela telefonnummer</w:t>
+      </w:r>
+    </w:p>
+    <w:p>
+      <w:pPr>
+        <w:numPr>
+          <w:ilvl w:val="0"/>
+          <w:numId w:val="4"/>
+        </w:numPr>
+        <w:ind w:left="1125" w:hanging="360"/>
+        <w:jc w:val="both"/>
+        <w:rPr>
+          <w:rFonts w:ascii="Calibri" w:eastAsia="Calibri" w:hAnsi="Calibri" w:cs="Calibri"/>
+        </w:rPr>
+      </w:pPr>
+      <w:r>
+        <w:rPr>
+          <w:rFonts w:ascii="Calibri" w:eastAsia="Calibri" w:hAnsi="Calibri" w:cs="Calibri"/>
+        </w:rPr>
+        <w:t>Markerar och håller in på</w:t>
+      </w:r>
+      <w:r>
+        <w:rPr>
+          <w:rFonts w:ascii="Calibri" w:eastAsia="Calibri" w:hAnsi="Calibri" w:cs="Calibri"/>
+        </w:rPr>
+        <w:t xml:space="preserve"> en</w:t>
+      </w:r>
+      <w:r>
+        <w:rPr>
+          <w:rFonts w:ascii="Calibri" w:eastAsia="Calibri" w:hAnsi="Calibri" w:cs="Calibri"/>
+        </w:rPr>
+        <w:t xml:space="preserve"> spelare</w:t>
+      </w:r>
+      <w:r>
+        <w:rPr>
+          <w:rFonts w:ascii="Calibri" w:eastAsia="Calibri" w:hAnsi="Calibri" w:cs="Calibri"/>
+        </w:rPr>
+        <w:t xml:space="preserve">, </w:t>
+      </w:r>
+      <w:r>
+        <w:rPr>
+          <w:rFonts w:ascii="Calibri" w:eastAsia="Calibri" w:hAnsi="Calibri" w:cs="Calibri"/>
+        </w:rPr>
+        <w:t>väljer sedan Send selected phonenumber</w:t>
+      </w:r>
+    </w:p>
+    <w:p>
+      <w:pPr>
+        <w:numPr>
+          <w:ilvl w:val="0"/>
+          <w:numId w:val="4"/>
+        </w:numPr>
+        <w:ind w:left="1080" w:hanging="360"/>
+        <w:jc w:val="both"/>
+        <w:rPr>
+          <w:rFonts w:ascii="Calibri" w:eastAsia="Calibri" w:hAnsi="Calibri" w:cs="Calibri"/>
+        </w:rPr>
+      </w:pPr>
+      <w:r>
+        <w:rPr>
+          <w:rFonts w:ascii="Calibri" w:eastAsia="Calibri" w:hAnsi="Calibri" w:cs="Calibri"/>
+        </w:rPr>
+        <w:t xml:space="preserve">Väljer </w:t>
+      </w:r>
+      <w:r>
+        <w:rPr>
+          <w:rFonts w:ascii="Calibri" w:eastAsia="Calibri" w:hAnsi="Calibri" w:cs="Calibri"/>
+        </w:rPr>
+        <w:t>en applikation att skicka numret igenom</w:t>
       </w:r>
     </w:p>
     <w:p>
@@ -2048,11 +2232,8 @@
           <w:sz w:val="48"/>
           <w:szCs w:val="48"/>
         </w:rPr>
-        <w:lastRenderedPageBreak/>
         <w:t>Genomförande</w:t>
       </w:r>
-      <w:bookmarkStart w:id="0" w:name="_GoBack"/>
-      <w:bookmarkEnd w:id="0"/>
     </w:p>
     <w:p>
       <w:pPr>
@@ -3640,13 +3821,7 @@
               <w:rPr>
                 <w:rFonts w:ascii="Calibri" w:eastAsia="Calibri" w:hAnsi="Calibri" w:cs="Calibri"/>
               </w:rPr>
-              <w:t>Markerar och håller in på spelaren användaren vill ta bort</w:t>
-            </w:r>
-            <w:r>
-              <w:rPr>
-                <w:rFonts w:ascii="Calibri" w:eastAsia="Calibri" w:hAnsi="Calibri" w:cs="Calibri"/>
-              </w:rPr>
-              <w:t xml:space="preserve"> men väljer avbryt</w:t>
+              <w:t>Markerar och håller in på spelaren användaren vill ta bort men väljer avbryt</w:t>
             </w:r>
           </w:p>
         </w:tc>
@@ -3771,13 +3946,7 @@
               <w:rPr>
                 <w:rFonts w:ascii="Calibri" w:eastAsia="Calibri" w:hAnsi="Calibri" w:cs="Calibri"/>
               </w:rPr>
-              <w:t>Markerar och håller in på spelaren användaren vill ta bort</w:t>
-            </w:r>
-            <w:r>
-              <w:rPr>
-                <w:rFonts w:ascii="Calibri" w:eastAsia="Calibri" w:hAnsi="Calibri" w:cs="Calibri"/>
-              </w:rPr>
-              <w:t xml:space="preserve"> men väljer avbryt efter han matat in korrekt information i fälten</w:t>
+              <w:t>Markerar och håller in på spelaren användaren vill ta bort men väljer avbryt efter han matat in korrekt information i fälten</w:t>
             </w:r>
           </w:p>
         </w:tc>
@@ -4254,7 +4423,14 @@
               <w:rPr>
                 <w:rFonts w:ascii="Calibri" w:eastAsia="Calibri" w:hAnsi="Calibri" w:cs="Calibri"/>
               </w:rPr>
-              <w:t>Markerar och håller in på spelaren användaren vill ta bort men väljer avbryt</w:t>
+              <w:t xml:space="preserve">Markerar och håller in på spelaren </w:t>
+            </w:r>
+            <w:r>
+              <w:rPr>
+                <w:rFonts w:ascii="Calibri" w:eastAsia="Calibri" w:hAnsi="Calibri" w:cs="Calibri"/>
+              </w:rPr>
+              <w:lastRenderedPageBreak/>
+              <w:t>användaren vill ta bort men väljer avbryt</w:t>
             </w:r>
           </w:p>
         </w:tc>
@@ -4284,7 +4460,15 @@
               <w:rPr>
                 <w:rFonts w:ascii="Calibri" w:eastAsia="Calibri" w:hAnsi="Calibri" w:cs="Calibri"/>
               </w:rPr>
-              <w:t>Återgår till sidan som den var</w:t>
+              <w:lastRenderedPageBreak/>
+              <w:t xml:space="preserve">Återgår till sidan som den </w:t>
+            </w:r>
+            <w:r>
+              <w:rPr>
+                <w:rFonts w:ascii="Calibri" w:eastAsia="Calibri" w:hAnsi="Calibri" w:cs="Calibri"/>
+              </w:rPr>
+              <w:lastRenderedPageBreak/>
+              <w:t>var</w:t>
             </w:r>
           </w:p>
         </w:tc>
@@ -4314,6 +4498,7 @@
               <w:rPr>
                 <w:rFonts w:ascii="Calibri" w:eastAsia="Calibri" w:hAnsi="Calibri" w:cs="Calibri"/>
               </w:rPr>
+              <w:lastRenderedPageBreak/>
               <w:t>Fungerar</w:t>
             </w:r>
           </w:p>
@@ -4349,6 +4534,7 @@
               <w:rPr>
                 <w:rFonts w:ascii="Calibri" w:eastAsia="Calibri" w:hAnsi="Calibri" w:cs="Calibri"/>
               </w:rPr>
+              <w:lastRenderedPageBreak/>
               <w:t>Test   4</w:t>
             </w:r>
             <w:r>
@@ -4491,25 +4677,7 @@
           <w:color w:val="4F81BD"/>
           <w:sz w:val="26"/>
         </w:rPr>
-        <w:t>Sortera</w:t>
-      </w:r>
-      <w:r>
-        <w:rPr>
-          <w:rFonts w:ascii="Cambria" w:eastAsia="Cambria" w:hAnsi="Cambria" w:cs="Cambria"/>
-          <w:b/>
-          <w:color w:val="4F81BD"/>
-          <w:sz w:val="26"/>
-        </w:rPr>
-        <w:t xml:space="preserve"> spelare</w:t>
-      </w:r>
-      <w:r>
-        <w:rPr>
-          <w:rFonts w:ascii="Cambria" w:eastAsia="Cambria" w:hAnsi="Cambria" w:cs="Cambria"/>
-          <w:b/>
-          <w:color w:val="4F81BD"/>
-          <w:sz w:val="26"/>
-        </w:rPr>
-        <w:t xml:space="preserve"> firstname Descending order</w:t>
+        <w:t>Sortera spelare firstname Descending order</w:t>
       </w:r>
     </w:p>
     <w:p>
@@ -4753,13 +4921,7 @@
               <w:rPr>
                 <w:rFonts w:ascii="Calibri" w:eastAsia="Calibri" w:hAnsi="Calibri" w:cs="Calibri"/>
               </w:rPr>
-              <w:t>Går in via settings menyn</w:t>
-            </w:r>
-            <w:r>
-              <w:rPr>
-                <w:rFonts w:ascii="Calibri" w:eastAsia="Calibri" w:hAnsi="Calibri" w:cs="Calibri"/>
-              </w:rPr>
-              <w:t xml:space="preserve"> väljer:</w:t>
+              <w:t>Går in via settings menyn väljer:</w:t>
             </w:r>
           </w:p>
           <w:p>
@@ -4939,13 +5101,7 @@
               <w:rPr>
                 <w:rFonts w:ascii="Calibri" w:eastAsia="Calibri" w:hAnsi="Calibri" w:cs="Calibri"/>
               </w:rPr>
-              <w:t>Test   5</w:t>
-            </w:r>
-            <w:r>
-              <w:rPr>
-                <w:rFonts w:ascii="Calibri" w:eastAsia="Calibri" w:hAnsi="Calibri" w:cs="Calibri"/>
-              </w:rPr>
-              <w:t>.2</w:t>
+              <w:t>Test   5.2</w:t>
             </w:r>
           </w:p>
         </w:tc>
@@ -4989,13 +5145,7 @@
               <w:rPr>
                 <w:rFonts w:ascii="Calibri" w:eastAsia="Calibri" w:hAnsi="Calibri" w:cs="Calibri"/>
               </w:rPr>
-              <w:t xml:space="preserve">Sort firstname by </w:t>
-            </w:r>
-            <w:r>
-              <w:rPr>
-                <w:rFonts w:ascii="Calibri" w:eastAsia="Calibri" w:hAnsi="Calibri" w:cs="Calibri"/>
-              </w:rPr>
-              <w:t>ascending</w:t>
+              <w:t>Sort firstname by ascending</w:t>
             </w:r>
           </w:p>
         </w:tc>
@@ -5154,13 +5304,7 @@
               <w:rPr>
                 <w:rFonts w:ascii="Calibri" w:eastAsia="Calibri" w:hAnsi="Calibri" w:cs="Calibri"/>
               </w:rPr>
-              <w:t>Test   5</w:t>
-            </w:r>
-            <w:r>
-              <w:rPr>
-                <w:rFonts w:ascii="Calibri" w:eastAsia="Calibri" w:hAnsi="Calibri" w:cs="Calibri"/>
-              </w:rPr>
-              <w:t>.3</w:t>
+              <w:t>Test   5.3</w:t>
             </w:r>
           </w:p>
         </w:tc>
@@ -5204,19 +5348,7 @@
               <w:rPr>
                 <w:rFonts w:ascii="Calibri" w:eastAsia="Calibri" w:hAnsi="Calibri" w:cs="Calibri"/>
               </w:rPr>
-              <w:t xml:space="preserve">Sort </w:t>
-            </w:r>
-            <w:r>
-              <w:rPr>
-                <w:rFonts w:ascii="Calibri" w:eastAsia="Calibri" w:hAnsi="Calibri" w:cs="Calibri"/>
-              </w:rPr>
-              <w:t>lastname</w:t>
-            </w:r>
-            <w:r>
-              <w:rPr>
-                <w:rFonts w:ascii="Calibri" w:eastAsia="Calibri" w:hAnsi="Calibri" w:cs="Calibri"/>
-              </w:rPr>
-              <w:t xml:space="preserve"> by descending</w:t>
+              <w:t>Sort lastname by descending</w:t>
             </w:r>
           </w:p>
         </w:tc>
@@ -5987,13 +6119,7 @@
               <w:rPr>
                 <w:rFonts w:ascii="Calibri" w:eastAsia="Calibri" w:hAnsi="Calibri" w:cs="Calibri"/>
               </w:rPr>
-              <w:t>Test   6</w:t>
-            </w:r>
-            <w:r>
-              <w:rPr>
-                <w:rFonts w:ascii="Calibri" w:eastAsia="Calibri" w:hAnsi="Calibri" w:cs="Calibri"/>
-              </w:rPr>
-              <w:t>.2</w:t>
+              <w:t>Test   6.2</w:t>
             </w:r>
           </w:p>
         </w:tc>
@@ -6023,13 +6149,7 @@
               <w:rPr>
                 <w:rFonts w:ascii="Calibri" w:eastAsia="Calibri" w:hAnsi="Calibri" w:cs="Calibri"/>
               </w:rPr>
-              <w:t xml:space="preserve">Väljer backgroundcolor </w:t>
-            </w:r>
-            <w:r>
-              <w:rPr>
-                <w:rFonts w:ascii="Calibri" w:eastAsia="Calibri" w:hAnsi="Calibri" w:cs="Calibri"/>
-              </w:rPr>
-              <w:t>Red</w:t>
+              <w:t>Väljer backgroundcolor Red</w:t>
             </w:r>
           </w:p>
         </w:tc>
@@ -6164,13 +6284,7 @@
               <w:rPr>
                 <w:rFonts w:ascii="Calibri" w:eastAsia="Calibri" w:hAnsi="Calibri" w:cs="Calibri"/>
               </w:rPr>
-              <w:t>Test   6</w:t>
-            </w:r>
-            <w:r>
-              <w:rPr>
-                <w:rFonts w:ascii="Calibri" w:eastAsia="Calibri" w:hAnsi="Calibri" w:cs="Calibri"/>
-              </w:rPr>
-              <w:t>.3</w:t>
+              <w:t>Test   6.3</w:t>
             </w:r>
           </w:p>
         </w:tc>
@@ -6200,13 +6314,7 @@
               <w:rPr>
                 <w:rFonts w:ascii="Calibri" w:eastAsia="Calibri" w:hAnsi="Calibri" w:cs="Calibri"/>
               </w:rPr>
-              <w:t xml:space="preserve">Väljer backgroundcolor </w:t>
-            </w:r>
-            <w:r>
-              <w:rPr>
-                <w:rFonts w:ascii="Calibri" w:eastAsia="Calibri" w:hAnsi="Calibri" w:cs="Calibri"/>
-              </w:rPr>
-              <w:t>Green</w:t>
+              <w:t>Väljer backgroundcolor Green</w:t>
             </w:r>
           </w:p>
         </w:tc>
@@ -6341,19 +6449,7 @@
               <w:rPr>
                 <w:rFonts w:ascii="Calibri" w:eastAsia="Calibri" w:hAnsi="Calibri" w:cs="Calibri"/>
               </w:rPr>
-              <w:t xml:space="preserve">Test   </w:t>
-            </w:r>
-            <w:r>
-              <w:rPr>
-                <w:rFonts w:ascii="Calibri" w:eastAsia="Calibri" w:hAnsi="Calibri" w:cs="Calibri"/>
-              </w:rPr>
-              <w:t>6</w:t>
-            </w:r>
-            <w:r>
-              <w:rPr>
-                <w:rFonts w:ascii="Calibri" w:eastAsia="Calibri" w:hAnsi="Calibri" w:cs="Calibri"/>
-              </w:rPr>
-              <w:t>.4</w:t>
+              <w:t>Test   6.4</w:t>
             </w:r>
           </w:p>
         </w:tc>
@@ -6383,13 +6479,7 @@
               <w:rPr>
                 <w:rFonts w:ascii="Calibri" w:eastAsia="Calibri" w:hAnsi="Calibri" w:cs="Calibri"/>
               </w:rPr>
-              <w:t xml:space="preserve">Väljer backgroundcolor </w:t>
-            </w:r>
-            <w:r>
-              <w:rPr>
-                <w:rFonts w:ascii="Calibri" w:eastAsia="Calibri" w:hAnsi="Calibri" w:cs="Calibri"/>
-              </w:rPr>
-              <w:t>White</w:t>
+              <w:t>Väljer backgroundcolor White</w:t>
             </w:r>
           </w:p>
         </w:tc>
@@ -6522,25 +6612,7 @@
           <w:color w:val="4F81BD"/>
           <w:sz w:val="26"/>
         </w:rPr>
-        <w:t xml:space="preserve">Test utav </w:t>
-      </w:r>
-      <w:r>
-        <w:rPr>
-          <w:rFonts w:ascii="Cambria" w:eastAsia="Cambria" w:hAnsi="Cambria" w:cs="Cambria"/>
-          <w:b/>
-          <w:color w:val="4F81BD"/>
-          <w:sz w:val="26"/>
-        </w:rPr>
-        <w:t>listheader</w:t>
-      </w:r>
-      <w:r>
-        <w:rPr>
-          <w:rFonts w:ascii="Cambria" w:eastAsia="Cambria" w:hAnsi="Cambria" w:cs="Cambria"/>
-          <w:b/>
-          <w:color w:val="4F81BD"/>
-          <w:sz w:val="26"/>
-        </w:rPr>
-        <w:t xml:space="preserve"> inställningar</w:t>
+        <w:t>Test utav listheader inställningar</w:t>
       </w:r>
     </w:p>
     <w:tbl>
@@ -6726,13 +6798,7 @@
               <w:rPr>
                 <w:rFonts w:ascii="Calibri" w:eastAsia="Calibri" w:hAnsi="Calibri" w:cs="Calibri"/>
               </w:rPr>
-              <w:t>Test   6.</w:t>
-            </w:r>
-            <w:r>
-              <w:rPr>
-                <w:rFonts w:ascii="Calibri" w:eastAsia="Calibri" w:hAnsi="Calibri" w:cs="Calibri"/>
-              </w:rPr>
-              <w:t>2.1</w:t>
+              <w:t>Test   6.2.1</w:t>
             </w:r>
           </w:p>
         </w:tc>
@@ -6888,13 +6954,7 @@
               <w:rPr>
                 <w:rFonts w:ascii="Calibri" w:eastAsia="Calibri" w:hAnsi="Calibri" w:cs="Calibri"/>
               </w:rPr>
-              <w:t>Test   6</w:t>
-            </w:r>
-            <w:r>
-              <w:rPr>
-                <w:rFonts w:ascii="Calibri" w:eastAsia="Calibri" w:hAnsi="Calibri" w:cs="Calibri"/>
-              </w:rPr>
-              <w:t>.2.2</w:t>
+              <w:t>Test   6.2.2</w:t>
             </w:r>
           </w:p>
         </w:tc>
@@ -6931,13 +6991,7 @@
               <w:rPr>
                 <w:rFonts w:ascii="Calibri" w:eastAsia="Calibri" w:hAnsi="Calibri" w:cs="Calibri"/>
               </w:rPr>
-              <w:t xml:space="preserve">listheader color : </w:t>
-            </w:r>
-            <w:r>
-              <w:rPr>
-                <w:rFonts w:ascii="Calibri" w:eastAsia="Calibri" w:hAnsi="Calibri" w:cs="Calibri"/>
-              </w:rPr>
-              <w:t>Red</w:t>
+              <w:t>listheader color : Red</w:t>
             </w:r>
           </w:p>
         </w:tc>
@@ -7046,13 +7100,7 @@
               <w:rPr>
                 <w:rFonts w:ascii="Calibri" w:eastAsia="Calibri" w:hAnsi="Calibri" w:cs="Calibri"/>
               </w:rPr>
-              <w:t>Test   6</w:t>
-            </w:r>
-            <w:r>
-              <w:rPr>
-                <w:rFonts w:ascii="Calibri" w:eastAsia="Calibri" w:hAnsi="Calibri" w:cs="Calibri"/>
-              </w:rPr>
-              <w:t>.2.3</w:t>
+              <w:t>Test   6.2.3</w:t>
             </w:r>
           </w:p>
         </w:tc>
@@ -7089,13 +7137,7 @@
               <w:rPr>
                 <w:rFonts w:ascii="Calibri" w:eastAsia="Calibri" w:hAnsi="Calibri" w:cs="Calibri"/>
               </w:rPr>
-              <w:t xml:space="preserve">listheader color : </w:t>
-            </w:r>
-            <w:r>
-              <w:rPr>
-                <w:rFonts w:ascii="Calibri" w:eastAsia="Calibri" w:hAnsi="Calibri" w:cs="Calibri"/>
-              </w:rPr>
-              <w:t>Green</w:t>
+              <w:t>listheader color : Green</w:t>
             </w:r>
           </w:p>
         </w:tc>
@@ -7204,13 +7246,7 @@
               <w:rPr>
                 <w:rFonts w:ascii="Calibri" w:eastAsia="Calibri" w:hAnsi="Calibri" w:cs="Calibri"/>
               </w:rPr>
-              <w:t>Test   6</w:t>
-            </w:r>
-            <w:r>
-              <w:rPr>
-                <w:rFonts w:ascii="Calibri" w:eastAsia="Calibri" w:hAnsi="Calibri" w:cs="Calibri"/>
-              </w:rPr>
-              <w:t>.2.3</w:t>
+              <w:t>Test   6.2.3</w:t>
             </w:r>
           </w:p>
         </w:tc>
@@ -7247,13 +7283,7 @@
               <w:rPr>
                 <w:rFonts w:ascii="Calibri" w:eastAsia="Calibri" w:hAnsi="Calibri" w:cs="Calibri"/>
               </w:rPr>
-              <w:t xml:space="preserve">listheader color : </w:t>
-            </w:r>
-            <w:r>
-              <w:rPr>
-                <w:rFonts w:ascii="Calibri" w:eastAsia="Calibri" w:hAnsi="Calibri" w:cs="Calibri"/>
-              </w:rPr>
-              <w:t>Black</w:t>
+              <w:t>listheader color : Black</w:t>
             </w:r>
           </w:p>
         </w:tc>
@@ -7362,13 +7392,7 @@
               <w:rPr>
                 <w:rFonts w:ascii="Calibri" w:eastAsia="Calibri" w:hAnsi="Calibri" w:cs="Calibri"/>
               </w:rPr>
-              <w:t>Test   6</w:t>
-            </w:r>
-            <w:r>
-              <w:rPr>
-                <w:rFonts w:ascii="Calibri" w:eastAsia="Calibri" w:hAnsi="Calibri" w:cs="Calibri"/>
-              </w:rPr>
-              <w:t>.2.4</w:t>
+              <w:t>Test   6.2.4</w:t>
             </w:r>
           </w:p>
         </w:tc>
@@ -7503,9 +7527,632 @@
     </w:p>
     <w:p>
       <w:pPr>
+        <w:keepNext/>
+        <w:keepLines/>
+        <w:spacing w:before="200" w:after="0"/>
+        <w:rPr>
+          <w:rFonts w:ascii="Cambria" w:eastAsia="Cambria" w:hAnsi="Cambria" w:cs="Cambria"/>
+          <w:b/>
+          <w:color w:val="4F81BD"/>
+          <w:sz w:val="26"/>
+        </w:rPr>
+      </w:pPr>
+      <w:r>
+        <w:rPr>
+          <w:rFonts w:ascii="Cambria" w:eastAsia="Cambria" w:hAnsi="Cambria" w:cs="Cambria"/>
+          <w:b/>
+          <w:color w:val="4F81BD"/>
+          <w:sz w:val="26"/>
+        </w:rPr>
+        <w:lastRenderedPageBreak/>
+        <w:t>Test utav Dela telefonnummer</w:t>
+      </w:r>
+    </w:p>
+    <w:tbl>
+      <w:tblPr>
+        <w:tblW w:w="10075" w:type="dxa"/>
+        <w:tblInd w:w="98" w:type="dxa"/>
+        <w:tblCellMar>
+          <w:left w:w="10" w:type="dxa"/>
+          <w:right w:w="10" w:type="dxa"/>
+        </w:tblCellMar>
+        <w:tblLook w:val="0000" w:firstRow="0" w:lastRow="0" w:firstColumn="0" w:lastColumn="0" w:noHBand="0" w:noVBand="0"/>
+      </w:tblPr>
+      <w:tblGrid>
+        <w:gridCol w:w="2137"/>
+        <w:gridCol w:w="3529"/>
+        <w:gridCol w:w="2696"/>
+        <w:gridCol w:w="1713"/>
+      </w:tblGrid>
+      <w:tr>
+        <w:trPr>
+          <w:trHeight w:val="1"/>
+        </w:trPr>
+        <w:tc>
+          <w:tcPr>
+            <w:tcW w:w="2137" w:type="dxa"/>
+            <w:tcBorders>
+              <w:top w:val="single" w:sz="4" w:space="0" w:color="000000"/>
+              <w:left w:val="single" w:sz="4" w:space="0" w:color="000000"/>
+              <w:bottom w:val="single" w:sz="4" w:space="0" w:color="000000"/>
+              <w:right w:val="single" w:sz="4" w:space="0" w:color="000000"/>
+            </w:tcBorders>
+            <w:shd w:val="clear" w:color="000000" w:fill="FFFFFF"/>
+            <w:tcMar>
+              <w:left w:w="108" w:type="dxa"/>
+              <w:right w:w="108" w:type="dxa"/>
+            </w:tcMar>
+          </w:tcPr>
+          <w:p>
+            <w:pPr>
+              <w:spacing w:after="0" w:line="240" w:lineRule="auto"/>
+              <w:rPr>
+                <w:rFonts w:ascii="Calibri" w:eastAsia="Calibri" w:hAnsi="Calibri" w:cs="Calibri"/>
+              </w:rPr>
+            </w:pPr>
+            <w:r>
+              <w:rPr>
+                <w:rFonts w:ascii="Calibri" w:eastAsia="Calibri" w:hAnsi="Calibri" w:cs="Calibri"/>
+              </w:rPr>
+              <w:t xml:space="preserve">Test  </w:t>
+            </w:r>
+            <w:r>
+              <w:rPr>
+                <w:rFonts w:ascii="Calibri" w:eastAsia="Calibri" w:hAnsi="Calibri" w:cs="Calibri"/>
+              </w:rPr>
+              <w:t xml:space="preserve">7 </w:t>
+            </w:r>
+            <w:r>
+              <w:rPr>
+                <w:rFonts w:ascii="Calibri" w:eastAsia="Calibri" w:hAnsi="Calibri" w:cs="Calibri"/>
+              </w:rPr>
+              <w:t>Inställningar</w:t>
+            </w:r>
+          </w:p>
+        </w:tc>
+        <w:tc>
+          <w:tcPr>
+            <w:tcW w:w="3529" w:type="dxa"/>
+            <w:tcBorders>
+              <w:top w:val="single" w:sz="4" w:space="0" w:color="000000"/>
+              <w:left w:val="single" w:sz="4" w:space="0" w:color="000000"/>
+              <w:bottom w:val="single" w:sz="4" w:space="0" w:color="000000"/>
+              <w:right w:val="single" w:sz="4" w:space="0" w:color="000000"/>
+            </w:tcBorders>
+            <w:shd w:val="clear" w:color="000000" w:fill="FFFFFF"/>
+            <w:tcMar>
+              <w:left w:w="108" w:type="dxa"/>
+              <w:right w:w="108" w:type="dxa"/>
+            </w:tcMar>
+          </w:tcPr>
+          <w:p>
+            <w:pPr>
+              <w:spacing w:after="0" w:line="240" w:lineRule="auto"/>
+              <w:rPr>
+                <w:rFonts w:ascii="Calibri" w:eastAsia="Calibri" w:hAnsi="Calibri" w:cs="Calibri"/>
+              </w:rPr>
+            </w:pPr>
+            <w:r>
+              <w:rPr>
+                <w:rFonts w:ascii="Calibri" w:eastAsia="Calibri" w:hAnsi="Calibri" w:cs="Calibri"/>
+              </w:rPr>
+              <w:t>Händelse</w:t>
+            </w:r>
+          </w:p>
+        </w:tc>
+        <w:tc>
+          <w:tcPr>
+            <w:tcW w:w="2696" w:type="dxa"/>
+            <w:tcBorders>
+              <w:top w:val="single" w:sz="4" w:space="0" w:color="000000"/>
+              <w:left w:val="single" w:sz="4" w:space="0" w:color="000000"/>
+              <w:bottom w:val="single" w:sz="4" w:space="0" w:color="000000"/>
+              <w:right w:val="single" w:sz="4" w:space="0" w:color="000000"/>
+            </w:tcBorders>
+            <w:shd w:val="clear" w:color="000000" w:fill="FFFFFF"/>
+            <w:tcMar>
+              <w:left w:w="108" w:type="dxa"/>
+              <w:right w:w="108" w:type="dxa"/>
+            </w:tcMar>
+          </w:tcPr>
+          <w:p>
+            <w:pPr>
+              <w:spacing w:after="0" w:line="240" w:lineRule="auto"/>
+              <w:rPr>
+                <w:rFonts w:ascii="Calibri" w:eastAsia="Calibri" w:hAnsi="Calibri" w:cs="Calibri"/>
+              </w:rPr>
+            </w:pPr>
+            <w:r>
+              <w:rPr>
+                <w:rFonts w:ascii="Calibri" w:eastAsia="Calibri" w:hAnsi="Calibri" w:cs="Calibri"/>
+              </w:rPr>
+              <w:t>Förväntat Resultat</w:t>
+            </w:r>
+          </w:p>
+        </w:tc>
+        <w:tc>
+          <w:tcPr>
+            <w:tcW w:w="1713" w:type="dxa"/>
+            <w:tcBorders>
+              <w:top w:val="single" w:sz="4" w:space="0" w:color="000000"/>
+              <w:left w:val="single" w:sz="4" w:space="0" w:color="000000"/>
+              <w:bottom w:val="single" w:sz="4" w:space="0" w:color="000000"/>
+              <w:right w:val="single" w:sz="4" w:space="0" w:color="000000"/>
+            </w:tcBorders>
+            <w:shd w:val="clear" w:color="000000" w:fill="FFFFFF"/>
+            <w:tcMar>
+              <w:left w:w="108" w:type="dxa"/>
+              <w:right w:w="108" w:type="dxa"/>
+            </w:tcMar>
+          </w:tcPr>
+          <w:p>
+            <w:pPr>
+              <w:spacing w:after="0" w:line="240" w:lineRule="auto"/>
+              <w:rPr>
+                <w:rFonts w:ascii="Calibri" w:eastAsia="Calibri" w:hAnsi="Calibri" w:cs="Calibri"/>
+              </w:rPr>
+            </w:pPr>
+            <w:r>
+              <w:rPr>
+                <w:rFonts w:ascii="Calibri" w:eastAsia="Calibri" w:hAnsi="Calibri" w:cs="Calibri"/>
+              </w:rPr>
+              <w:t>Resultat</w:t>
+            </w:r>
+          </w:p>
+        </w:tc>
+      </w:tr>
+      <w:tr>
+        <w:trPr>
+          <w:trHeight w:val="363"/>
+        </w:trPr>
+        <w:tc>
+          <w:tcPr>
+            <w:tcW w:w="2137" w:type="dxa"/>
+            <w:tcBorders>
+              <w:top w:val="single" w:sz="4" w:space="0" w:color="000000"/>
+              <w:left w:val="single" w:sz="4" w:space="0" w:color="000000"/>
+              <w:bottom w:val="single" w:sz="4" w:space="0" w:color="000000"/>
+              <w:right w:val="single" w:sz="4" w:space="0" w:color="000000"/>
+            </w:tcBorders>
+            <w:shd w:val="clear" w:color="000000" w:fill="FFFFFF"/>
+            <w:tcMar>
+              <w:left w:w="108" w:type="dxa"/>
+              <w:right w:w="108" w:type="dxa"/>
+            </w:tcMar>
+          </w:tcPr>
+          <w:p>
+            <w:pPr>
+              <w:spacing w:after="0" w:line="240" w:lineRule="auto"/>
+              <w:rPr>
+                <w:rFonts w:ascii="Calibri" w:eastAsia="Calibri" w:hAnsi="Calibri" w:cs="Calibri"/>
+              </w:rPr>
+            </w:pPr>
+            <w:r>
+              <w:rPr>
+                <w:rFonts w:ascii="Calibri" w:eastAsia="Calibri" w:hAnsi="Calibri" w:cs="Calibri"/>
+              </w:rPr>
+              <w:t xml:space="preserve">Test   </w:t>
+            </w:r>
+            <w:r>
+              <w:rPr>
+                <w:rFonts w:ascii="Calibri" w:eastAsia="Calibri" w:hAnsi="Calibri" w:cs="Calibri"/>
+              </w:rPr>
+              <w:t>7.1</w:t>
+            </w:r>
+          </w:p>
+        </w:tc>
+        <w:tc>
+          <w:tcPr>
+            <w:tcW w:w="3529" w:type="dxa"/>
+            <w:tcBorders>
+              <w:top w:val="single" w:sz="4" w:space="0" w:color="000000"/>
+              <w:left w:val="single" w:sz="4" w:space="0" w:color="000000"/>
+              <w:bottom w:val="single" w:sz="4" w:space="0" w:color="000000"/>
+              <w:right w:val="single" w:sz="4" w:space="0" w:color="000000"/>
+            </w:tcBorders>
+            <w:shd w:val="clear" w:color="000000" w:fill="FFFFFF"/>
+            <w:tcMar>
+              <w:left w:w="108" w:type="dxa"/>
+              <w:right w:w="108" w:type="dxa"/>
+            </w:tcMar>
+          </w:tcPr>
+          <w:p>
+            <w:pPr>
+              <w:spacing w:after="0" w:line="240" w:lineRule="auto"/>
+              <w:rPr>
+                <w:rFonts w:ascii="Calibri" w:eastAsia="Calibri" w:hAnsi="Calibri" w:cs="Calibri"/>
+              </w:rPr>
+            </w:pPr>
+            <w:r>
+              <w:rPr>
+                <w:rFonts w:ascii="Calibri" w:eastAsia="Calibri" w:hAnsi="Calibri" w:cs="Calibri"/>
+              </w:rPr>
+              <w:t xml:space="preserve">Väljer </w:t>
+            </w:r>
+            <w:r>
+              <w:rPr>
+                <w:rFonts w:ascii="Calibri" w:eastAsia="Calibri" w:hAnsi="Calibri" w:cs="Calibri"/>
+              </w:rPr>
+              <w:t xml:space="preserve">att skicka </w:t>
+            </w:r>
+            <w:r>
+              <w:rPr>
+                <w:rFonts w:ascii="Calibri" w:eastAsia="Calibri" w:hAnsi="Calibri" w:cs="Calibri"/>
+              </w:rPr>
+              <w:t>igenom</w:t>
+            </w:r>
+            <w:r>
+              <w:rPr>
+                <w:rFonts w:ascii="Calibri" w:eastAsia="Calibri" w:hAnsi="Calibri" w:cs="Calibri"/>
+              </w:rPr>
+              <w:t xml:space="preserve"> Messenger</w:t>
+            </w:r>
+          </w:p>
+        </w:tc>
+        <w:tc>
+          <w:tcPr>
+            <w:tcW w:w="2696" w:type="dxa"/>
+            <w:tcBorders>
+              <w:top w:val="single" w:sz="4" w:space="0" w:color="000000"/>
+              <w:left w:val="single" w:sz="4" w:space="0" w:color="000000"/>
+              <w:bottom w:val="single" w:sz="4" w:space="0" w:color="000000"/>
+              <w:right w:val="single" w:sz="4" w:space="0" w:color="000000"/>
+            </w:tcBorders>
+            <w:shd w:val="clear" w:color="000000" w:fill="FFFFFF"/>
+            <w:tcMar>
+              <w:left w:w="108" w:type="dxa"/>
+              <w:right w:w="108" w:type="dxa"/>
+            </w:tcMar>
+          </w:tcPr>
+          <w:p>
+            <w:pPr>
+              <w:spacing w:after="0" w:line="240" w:lineRule="auto"/>
+              <w:rPr>
+                <w:rFonts w:ascii="Calibri" w:eastAsia="Calibri" w:hAnsi="Calibri" w:cs="Calibri"/>
+              </w:rPr>
+            </w:pPr>
+            <w:r>
+              <w:rPr>
+                <w:rFonts w:ascii="Calibri" w:eastAsia="Calibri" w:hAnsi="Calibri" w:cs="Calibri"/>
+              </w:rPr>
+              <w:t xml:space="preserve">För/efternamn samt </w:t>
+            </w:r>
+            <w:r>
+              <w:rPr>
+                <w:rFonts w:ascii="Calibri" w:eastAsia="Calibri" w:hAnsi="Calibri" w:cs="Calibri"/>
+              </w:rPr>
+              <w:t>Numret skickas</w:t>
+            </w:r>
+            <w:r>
+              <w:rPr>
+                <w:rFonts w:ascii="Calibri" w:eastAsia="Calibri" w:hAnsi="Calibri" w:cs="Calibri"/>
+              </w:rPr>
+              <w:t xml:space="preserve"> </w:t>
+            </w:r>
+          </w:p>
+        </w:tc>
+        <w:tc>
+          <w:tcPr>
+            <w:tcW w:w="1713" w:type="dxa"/>
+            <w:tcBorders>
+              <w:top w:val="single" w:sz="4" w:space="0" w:color="000000"/>
+              <w:left w:val="single" w:sz="4" w:space="0" w:color="000000"/>
+              <w:bottom w:val="single" w:sz="4" w:space="0" w:color="000000"/>
+              <w:right w:val="single" w:sz="4" w:space="0" w:color="000000"/>
+            </w:tcBorders>
+            <w:shd w:val="clear" w:color="000000" w:fill="FFFFFF"/>
+            <w:tcMar>
+              <w:left w:w="108" w:type="dxa"/>
+              <w:right w:w="108" w:type="dxa"/>
+            </w:tcMar>
+          </w:tcPr>
+          <w:p>
+            <w:pPr>
+              <w:spacing w:after="0" w:line="240" w:lineRule="auto"/>
+              <w:rPr>
+                <w:rFonts w:ascii="Calibri" w:eastAsia="Calibri" w:hAnsi="Calibri" w:cs="Calibri"/>
+              </w:rPr>
+            </w:pPr>
+            <w:r>
+              <w:rPr>
+                <w:rFonts w:ascii="Calibri" w:eastAsia="Calibri" w:hAnsi="Calibri" w:cs="Calibri"/>
+              </w:rPr>
+              <w:t>För/efternamn samt Numret skickas</w:t>
+            </w:r>
+            <w:r>
+              <w:rPr>
+                <w:rFonts w:ascii="Calibri" w:eastAsia="Calibri" w:hAnsi="Calibri" w:cs="Calibri"/>
+              </w:rPr>
+              <w:t xml:space="preserve"> </w:t>
+            </w:r>
+          </w:p>
+        </w:tc>
+      </w:tr>
+      <w:tr>
+        <w:trPr>
+          <w:trHeight w:val="1"/>
+        </w:trPr>
+        <w:tc>
+          <w:tcPr>
+            <w:tcW w:w="2137" w:type="dxa"/>
+            <w:tcBorders>
+              <w:top w:val="single" w:sz="4" w:space="0" w:color="000000"/>
+              <w:left w:val="single" w:sz="4" w:space="0" w:color="000000"/>
+              <w:bottom w:val="single" w:sz="4" w:space="0" w:color="000000"/>
+              <w:right w:val="single" w:sz="4" w:space="0" w:color="000000"/>
+            </w:tcBorders>
+            <w:shd w:val="clear" w:color="000000" w:fill="FFFFFF"/>
+            <w:tcMar>
+              <w:left w:w="108" w:type="dxa"/>
+              <w:right w:w="108" w:type="dxa"/>
+            </w:tcMar>
+          </w:tcPr>
+          <w:p>
+            <w:pPr>
+              <w:spacing w:after="0" w:line="240" w:lineRule="auto"/>
+              <w:rPr>
+                <w:rFonts w:ascii="Calibri" w:eastAsia="Calibri" w:hAnsi="Calibri" w:cs="Calibri"/>
+              </w:rPr>
+            </w:pPr>
+            <w:r>
+              <w:rPr>
+                <w:rFonts w:ascii="Calibri" w:eastAsia="Calibri" w:hAnsi="Calibri" w:cs="Calibri"/>
+              </w:rPr>
+              <w:t xml:space="preserve">Test   </w:t>
+            </w:r>
+            <w:r>
+              <w:rPr>
+                <w:rFonts w:ascii="Calibri" w:eastAsia="Calibri" w:hAnsi="Calibri" w:cs="Calibri"/>
+              </w:rPr>
+              <w:t>7.2</w:t>
+            </w:r>
+          </w:p>
+        </w:tc>
+        <w:tc>
+          <w:tcPr>
+            <w:tcW w:w="3529" w:type="dxa"/>
+            <w:tcBorders>
+              <w:top w:val="single" w:sz="4" w:space="0" w:color="000000"/>
+              <w:left w:val="single" w:sz="4" w:space="0" w:color="000000"/>
+              <w:bottom w:val="single" w:sz="4" w:space="0" w:color="000000"/>
+              <w:right w:val="single" w:sz="4" w:space="0" w:color="000000"/>
+            </w:tcBorders>
+            <w:shd w:val="clear" w:color="000000" w:fill="FFFFFF"/>
+            <w:tcMar>
+              <w:left w:w="108" w:type="dxa"/>
+              <w:right w:w="108" w:type="dxa"/>
+            </w:tcMar>
+          </w:tcPr>
+          <w:p>
+            <w:pPr>
+              <w:spacing w:after="0" w:line="240" w:lineRule="auto"/>
+              <w:rPr>
+                <w:rFonts w:ascii="Calibri" w:eastAsia="Calibri" w:hAnsi="Calibri" w:cs="Calibri"/>
+              </w:rPr>
+            </w:pPr>
+            <w:r>
+              <w:rPr>
+                <w:rFonts w:ascii="Calibri" w:eastAsia="Calibri" w:hAnsi="Calibri" w:cs="Calibri"/>
+              </w:rPr>
+              <w:t xml:space="preserve">Väljer att skicka </w:t>
+            </w:r>
+            <w:r>
+              <w:rPr>
+                <w:rFonts w:ascii="Calibri" w:eastAsia="Calibri" w:hAnsi="Calibri" w:cs="Calibri"/>
+              </w:rPr>
+              <w:t>igenom</w:t>
+            </w:r>
+            <w:r>
+              <w:rPr>
+                <w:rFonts w:ascii="Calibri" w:eastAsia="Calibri" w:hAnsi="Calibri" w:cs="Calibri"/>
+              </w:rPr>
+              <w:t xml:space="preserve"> </w:t>
+            </w:r>
+            <w:r>
+              <w:rPr>
+                <w:rFonts w:ascii="Calibri" w:eastAsia="Calibri" w:hAnsi="Calibri" w:cs="Calibri"/>
+              </w:rPr>
+              <w:t>Hangouts</w:t>
+            </w:r>
+          </w:p>
+        </w:tc>
+        <w:tc>
+          <w:tcPr>
+            <w:tcW w:w="2696" w:type="dxa"/>
+            <w:tcBorders>
+              <w:top w:val="single" w:sz="4" w:space="0" w:color="000000"/>
+              <w:left w:val="single" w:sz="4" w:space="0" w:color="000000"/>
+              <w:bottom w:val="single" w:sz="4" w:space="0" w:color="000000"/>
+              <w:right w:val="single" w:sz="4" w:space="0" w:color="000000"/>
+            </w:tcBorders>
+            <w:shd w:val="clear" w:color="000000" w:fill="FFFFFF"/>
+            <w:tcMar>
+              <w:left w:w="108" w:type="dxa"/>
+              <w:right w:w="108" w:type="dxa"/>
+            </w:tcMar>
+          </w:tcPr>
+          <w:p>
+            <w:r>
+              <w:rPr>
+                <w:rFonts w:ascii="Calibri" w:eastAsia="Calibri" w:hAnsi="Calibri" w:cs="Calibri"/>
+              </w:rPr>
+              <w:t>För/efternamn samt Numret skickas</w:t>
+            </w:r>
+          </w:p>
+        </w:tc>
+        <w:tc>
+          <w:tcPr>
+            <w:tcW w:w="1713" w:type="dxa"/>
+            <w:tcBorders>
+              <w:top w:val="single" w:sz="4" w:space="0" w:color="000000"/>
+              <w:left w:val="single" w:sz="4" w:space="0" w:color="000000"/>
+              <w:bottom w:val="single" w:sz="4" w:space="0" w:color="000000"/>
+              <w:right w:val="single" w:sz="4" w:space="0" w:color="000000"/>
+            </w:tcBorders>
+            <w:shd w:val="clear" w:color="000000" w:fill="FFFFFF"/>
+            <w:tcMar>
+              <w:left w:w="108" w:type="dxa"/>
+              <w:right w:w="108" w:type="dxa"/>
+            </w:tcMar>
+          </w:tcPr>
+          <w:p>
+            <w:r>
+              <w:rPr>
+                <w:rFonts w:ascii="Calibri" w:eastAsia="Calibri" w:hAnsi="Calibri" w:cs="Calibri"/>
+              </w:rPr>
+              <w:t>För/efternamn samt Numret skickas</w:t>
+            </w:r>
+          </w:p>
+        </w:tc>
+      </w:tr>
+      <w:tr>
+        <w:trPr>
+          <w:trHeight w:val="1"/>
+        </w:trPr>
+        <w:tc>
+          <w:tcPr>
+            <w:tcW w:w="2137" w:type="dxa"/>
+            <w:tcBorders>
+              <w:top w:val="single" w:sz="4" w:space="0" w:color="000000"/>
+              <w:left w:val="single" w:sz="4" w:space="0" w:color="000000"/>
+              <w:bottom w:val="single" w:sz="4" w:space="0" w:color="000000"/>
+              <w:right w:val="single" w:sz="4" w:space="0" w:color="000000"/>
+            </w:tcBorders>
+            <w:shd w:val="clear" w:color="000000" w:fill="FFFFFF"/>
+            <w:tcMar>
+              <w:left w:w="108" w:type="dxa"/>
+              <w:right w:w="108" w:type="dxa"/>
+            </w:tcMar>
+          </w:tcPr>
+          <w:p>
+            <w:pPr>
+              <w:spacing w:after="0" w:line="240" w:lineRule="auto"/>
+              <w:rPr>
+                <w:rFonts w:ascii="Calibri" w:eastAsia="Calibri" w:hAnsi="Calibri" w:cs="Calibri"/>
+              </w:rPr>
+            </w:pPr>
+            <w:r>
+              <w:rPr>
+                <w:rFonts w:ascii="Calibri" w:eastAsia="Calibri" w:hAnsi="Calibri" w:cs="Calibri"/>
+              </w:rPr>
+              <w:t xml:space="preserve">Test   </w:t>
+            </w:r>
+            <w:r>
+              <w:rPr>
+                <w:rFonts w:ascii="Calibri" w:eastAsia="Calibri" w:hAnsi="Calibri" w:cs="Calibri"/>
+              </w:rPr>
+              <w:t>7</w:t>
+            </w:r>
+            <w:r>
+              <w:rPr>
+                <w:rFonts w:ascii="Calibri" w:eastAsia="Calibri" w:hAnsi="Calibri" w:cs="Calibri"/>
+              </w:rPr>
+              <w:t>.3</w:t>
+            </w:r>
+          </w:p>
+        </w:tc>
+        <w:tc>
+          <w:tcPr>
+            <w:tcW w:w="3529" w:type="dxa"/>
+            <w:tcBorders>
+              <w:top w:val="single" w:sz="4" w:space="0" w:color="000000"/>
+              <w:left w:val="single" w:sz="4" w:space="0" w:color="000000"/>
+              <w:bottom w:val="single" w:sz="4" w:space="0" w:color="000000"/>
+              <w:right w:val="single" w:sz="4" w:space="0" w:color="000000"/>
+            </w:tcBorders>
+            <w:shd w:val="clear" w:color="000000" w:fill="FFFFFF"/>
+            <w:tcMar>
+              <w:left w:w="108" w:type="dxa"/>
+              <w:right w:w="108" w:type="dxa"/>
+            </w:tcMar>
+          </w:tcPr>
+          <w:p>
+            <w:pPr>
+              <w:spacing w:after="0" w:line="240" w:lineRule="auto"/>
+              <w:rPr>
+                <w:rFonts w:ascii="Calibri" w:eastAsia="Calibri" w:hAnsi="Calibri" w:cs="Calibri"/>
+              </w:rPr>
+            </w:pPr>
+            <w:r>
+              <w:rPr>
+                <w:rFonts w:ascii="Calibri" w:eastAsia="Calibri" w:hAnsi="Calibri" w:cs="Calibri"/>
+              </w:rPr>
+              <w:t xml:space="preserve">Väljer att skicka </w:t>
+            </w:r>
+            <w:r>
+              <w:rPr>
+                <w:rFonts w:ascii="Calibri" w:eastAsia="Calibri" w:hAnsi="Calibri" w:cs="Calibri"/>
+              </w:rPr>
+              <w:t>igenom</w:t>
+            </w:r>
+            <w:r>
+              <w:rPr>
+                <w:rFonts w:ascii="Calibri" w:eastAsia="Calibri" w:hAnsi="Calibri" w:cs="Calibri"/>
+              </w:rPr>
+              <w:t xml:space="preserve"> </w:t>
+            </w:r>
+            <w:r>
+              <w:rPr>
+                <w:rFonts w:ascii="Calibri" w:eastAsia="Calibri" w:hAnsi="Calibri" w:cs="Calibri"/>
+              </w:rPr>
+              <w:t>Gmail</w:t>
+            </w:r>
+          </w:p>
+        </w:tc>
+        <w:tc>
+          <w:tcPr>
+            <w:tcW w:w="2696" w:type="dxa"/>
+            <w:tcBorders>
+              <w:top w:val="single" w:sz="4" w:space="0" w:color="000000"/>
+              <w:left w:val="single" w:sz="4" w:space="0" w:color="000000"/>
+              <w:bottom w:val="single" w:sz="4" w:space="0" w:color="000000"/>
+              <w:right w:val="single" w:sz="4" w:space="0" w:color="000000"/>
+            </w:tcBorders>
+            <w:shd w:val="clear" w:color="000000" w:fill="FFFFFF"/>
+            <w:tcMar>
+              <w:left w:w="108" w:type="dxa"/>
+              <w:right w:w="108" w:type="dxa"/>
+            </w:tcMar>
+          </w:tcPr>
+          <w:p>
+            <w:r>
+              <w:rPr>
+                <w:rFonts w:ascii="Calibri" w:eastAsia="Calibri" w:hAnsi="Calibri" w:cs="Calibri"/>
+              </w:rPr>
+              <w:t>För/efternamn samt Numret skickas</w:t>
+            </w:r>
+          </w:p>
+        </w:tc>
+        <w:tc>
+          <w:tcPr>
+            <w:tcW w:w="1713" w:type="dxa"/>
+            <w:tcBorders>
+              <w:top w:val="single" w:sz="4" w:space="0" w:color="000000"/>
+              <w:left w:val="single" w:sz="4" w:space="0" w:color="000000"/>
+              <w:bottom w:val="single" w:sz="4" w:space="0" w:color="000000"/>
+              <w:right w:val="single" w:sz="4" w:space="0" w:color="000000"/>
+            </w:tcBorders>
+            <w:shd w:val="clear" w:color="000000" w:fill="FFFFFF"/>
+            <w:tcMar>
+              <w:left w:w="108" w:type="dxa"/>
+              <w:right w:w="108" w:type="dxa"/>
+            </w:tcMar>
+          </w:tcPr>
+          <w:p>
+            <w:r>
+              <w:rPr>
+                <w:rFonts w:ascii="Calibri" w:eastAsia="Calibri" w:hAnsi="Calibri" w:cs="Calibri"/>
+              </w:rPr>
+              <w:t>För/efternamn samt Numret skickas</w:t>
+            </w:r>
+          </w:p>
+        </w:tc>
+      </w:tr>
+    </w:tbl>
+    <w:p>
+      <w:pPr>
         <w:rPr>
           <w:rFonts w:ascii="Calibri" w:eastAsia="Calibri" w:hAnsi="Calibri" w:cs="Calibri"/>
-          <w:lang w:val="en-US"/>
         </w:rPr>
       </w:pPr>
     </w:p>
@@ -7513,7 +8160,20 @@
       <w:pPr>
         <w:rPr>
           <w:rFonts w:ascii="Calibri" w:eastAsia="Calibri" w:hAnsi="Calibri" w:cs="Calibri"/>
-          <w:lang w:val="en-US"/>
+        </w:rPr>
+      </w:pPr>
+    </w:p>
+    <w:p>
+      <w:pPr>
+        <w:rPr>
+          <w:rFonts w:ascii="Calibri" w:eastAsia="Calibri" w:hAnsi="Calibri" w:cs="Calibri"/>
+        </w:rPr>
+      </w:pPr>
+    </w:p>
+    <w:p>
+      <w:pPr>
+        <w:rPr>
+          <w:rFonts w:ascii="Calibri" w:eastAsia="Calibri" w:hAnsi="Calibri" w:cs="Calibri"/>
         </w:rPr>
       </w:pPr>
     </w:p>

</xml_diff>